<commit_message>
How to set up git upstream repos
</commit_message>
<xml_diff>
--- a/Name_Of_TThe_Webs.docx
+++ b/Name_Of_TThe_Webs.docx
@@ -8,13 +8,59 @@
       </w:r>
     </w:p>
     <w:p>
-      <w:r>
-        <w:t>https://goalkicker.com</w:t>
-      </w:r>
+      <w:hyperlink r:id="rId4" w:history="1">
+        <w:r>
+          <w:rPr>
+            <w:rStyle w:val="Hyperlink"/>
+          </w:rPr>
+          <w:t>https://goalkicker.com/</w:t>
+        </w:r>
+      </w:hyperlink>
+    </w:p>
+    <w:p>
       <w:bookmarkStart w:id="0" w:name="_GoBack"/>
       <w:bookmarkEnd w:id="0"/>
+    </w:p>
+    <w:p>
       <w:r>
-        <w:t>/</w:t>
+        <w:rPr>
+          <w:noProof/>
+        </w:rPr>
+        <w:drawing>
+          <wp:inline distT="0" distB="0" distL="0" distR="0" wp14:anchorId="573AAB6C" wp14:editId="38FF1193">
+            <wp:extent cx="5943600" cy="4144010"/>
+            <wp:effectExtent l="0" t="0" r="0" b="8890"/>
+            <wp:docPr id="1" name="Picture 1"/>
+            <wp:cNvGraphicFramePr>
+              <a:graphicFrameLocks xmlns:a="http://schemas.openxmlformats.org/drawingml/2006/main" noChangeAspect="1"/>
+            </wp:cNvGraphicFramePr>
+            <a:graphic xmlns:a="http://schemas.openxmlformats.org/drawingml/2006/main">
+              <a:graphicData uri="http://schemas.openxmlformats.org/drawingml/2006/picture">
+                <pic:pic xmlns:pic="http://schemas.openxmlformats.org/drawingml/2006/picture">
+                  <pic:nvPicPr>
+                    <pic:cNvPr id="1" name=""/>
+                    <pic:cNvPicPr/>
+                  </pic:nvPicPr>
+                  <pic:blipFill>
+                    <a:blip r:embed="rId5"/>
+                    <a:stretch>
+                      <a:fillRect/>
+                    </a:stretch>
+                  </pic:blipFill>
+                  <pic:spPr>
+                    <a:xfrm>
+                      <a:off x="0" y="0"/>
+                      <a:ext cx="5943600" cy="4144010"/>
+                    </a:xfrm>
+                    <a:prstGeom prst="rect">
+                      <a:avLst/>
+                    </a:prstGeom>
+                  </pic:spPr>
+                </pic:pic>
+              </a:graphicData>
+            </a:graphic>
+          </wp:inline>
+        </w:drawing>
       </w:r>
     </w:p>
     <w:sectPr>
@@ -448,6 +494,17 @@
     <w:semiHidden/>
     <w:unhideWhenUsed/>
   </w:style>
+  <w:style w:type="character" w:styleId="Hyperlink">
+    <w:name w:val="Hyperlink"/>
+    <w:basedOn w:val="DefaultParagraphFont"/>
+    <w:uiPriority w:val="99"/>
+    <w:unhideWhenUsed/>
+    <w:rsid w:val="005236ED"/>
+    <w:rPr>
+      <w:color w:val="0563C1" w:themeColor="hyperlink"/>
+      <w:u w:val="single"/>
+    </w:rPr>
+  </w:style>
 </w:styles>
 </file>
 

</xml_diff>

<commit_message>
SetUp new repo, Delate a remote repo
</commit_message>
<xml_diff>
--- a/Name_Of_TThe_Webs.docx
+++ b/Name_Of_TThe_Webs.docx
@@ -17,11 +17,9 @@
         </w:r>
       </w:hyperlink>
     </w:p>
+    <w:p/>
     <w:p>
       <w:bookmarkStart w:id="0" w:name="_GoBack"/>
-      <w:bookmarkEnd w:id="0"/>
-    </w:p>
-    <w:p>
       <w:r>
         <w:rPr>
           <w:noProof/>
@@ -51,6 +49,49 @@
                     <a:xfrm>
                       <a:off x="0" y="0"/>
                       <a:ext cx="5943600" cy="4144010"/>
+                    </a:xfrm>
+                    <a:prstGeom prst="rect">
+                      <a:avLst/>
+                    </a:prstGeom>
+                  </pic:spPr>
+                </pic:pic>
+              </a:graphicData>
+            </a:graphic>
+          </wp:inline>
+        </w:drawing>
+      </w:r>
+      <w:bookmarkEnd w:id="0"/>
+    </w:p>
+    <w:p>
+      <w:r>
+        <w:rPr>
+          <w:noProof/>
+        </w:rPr>
+        <w:drawing>
+          <wp:inline distT="0" distB="0" distL="0" distR="0" wp14:anchorId="3894F0D8" wp14:editId="4F822E9F">
+            <wp:extent cx="5943600" cy="2328545"/>
+            <wp:effectExtent l="0" t="0" r="0" b="0"/>
+            <wp:docPr id="2" name="Picture 2"/>
+            <wp:cNvGraphicFramePr>
+              <a:graphicFrameLocks xmlns:a="http://schemas.openxmlformats.org/drawingml/2006/main" noChangeAspect="1"/>
+            </wp:cNvGraphicFramePr>
+            <a:graphic xmlns:a="http://schemas.openxmlformats.org/drawingml/2006/main">
+              <a:graphicData uri="http://schemas.openxmlformats.org/drawingml/2006/picture">
+                <pic:pic xmlns:pic="http://schemas.openxmlformats.org/drawingml/2006/picture">
+                  <pic:nvPicPr>
+                    <pic:cNvPr id="1" name=""/>
+                    <pic:cNvPicPr/>
+                  </pic:nvPicPr>
+                  <pic:blipFill>
+                    <a:blip r:embed="rId6"/>
+                    <a:stretch>
+                      <a:fillRect/>
+                    </a:stretch>
+                  </pic:blipFill>
+                  <pic:spPr>
+                    <a:xfrm>
+                      <a:off x="0" y="0"/>
+                      <a:ext cx="5943600" cy="2328545"/>
                     </a:xfrm>
                     <a:prstGeom prst="rect">
                       <a:avLst/>

</xml_diff>